<commit_message>
aggiornato mysql e deploy betatest
</commit_message>
<xml_diff>
--- a/PapiroMVC/Views/Home/estimate.docx
+++ b/PapiroMVC/Views/Home/estimate.docx
@@ -101,7 +101,7 @@
                 <w:rPr>
                   <w:i/>
                 </w:rPr>
-                <w:t>02/01/2014</w:t>
+                <w:t>17/01/2014</w:t>
               </w:r>
             </w:fldSimple>
           </w:p>
@@ -193,7 +193,7 @@
                   <w:sz w:val="28"/>
                   <w:szCs w:val="28"/>
                 </w:rPr>
-                <w:t>Antalis S.r.l.</w:t>
+                <w:t>Algola S.r.l.</w:t>
               </w:r>
             </w:fldSimple>
             <w:r>
@@ -226,7 +226,7 @@
                 <w:rPr>
                   <w:i/>
                 </w:rPr>
-                <w:t/>
+                <w:t>via gerosa 180</w:t>
               </w:r>
             </w:fldSimple>
             <w:r>
@@ -237,7 +237,7 @@
                 <w:rPr>
                   <w:i/>
                 </w:rPr>
-                <w:t xml:space="preserve">  </w:t>
+                <w:t>41122 Modena MO</w:t>
               </w:r>
             </w:fldSimple>
             <w:r>
@@ -398,7 +398,7 @@
               <w:rPr>
                 <w:lang w:val="it-IT"/>
               </w:rPr>
-              <w:t>Buste formato cm 11x23 Patinata Lucida bianco</w:t>
+              <w:t>Dibond 2mm vari colori</w:t>
             </w:r>
             <w:r>
               <w:rPr>
@@ -410,7 +410,7 @@
               <w:rPr>
                 <w:lang w:val="it-IT"/>
               </w:rPr>
-              <w:t>stampa fronte retro a colori</w:t>
+              <w:t>Stampa UV alta qualità</w:t>
             </w:r>
             <w:r>
               <w:rPr>
@@ -438,7 +438,7 @@
               <w:rPr>
                 <w:lang w:val="it-IT"/>
               </w:rPr>
-              <w:t>1300</w:t>
+              <w:t>100</w:t>
             </w:r>
           </w:p>
         </w:tc>
@@ -450,6 +450,12 @@
             <w:pPr>
               <w:jc w:val="right"/>
             </w:pPr>
+            <w:r>
+              <w:rPr>
+                <w:lang w:val="it-IT"/>
+              </w:rPr>
+              <w:t>1.718,6500</w:t>
+            </w:r>
           </w:p>
         </w:tc>
         <w:tc>
@@ -460,52 +466,12 @@
             <w:pPr>
               <w:jc w:val="right"/>
             </w:pPr>
-          </w:p>
-        </w:tc>
-      </w:tr>
-      <w:tr>
-        <w:tc>
-          <w:tcPr>
-            <w:tcW w:w="2310" w:type="auto"/>
-          </w:tcPr>
-          <w:p>
-            <w:pPr/>
-          </w:p>
-        </w:tc>
-        <w:tc>
-          <w:tcPr>
-            <w:tcW w:w="2310" w:type="auto"/>
-          </w:tcPr>
-          <w:p>
-            <w:pPr>
-              <w:jc w:val="right"/>
-            </w:pPr>
             <w:r>
               <w:rPr>
                 <w:lang w:val="it-IT"/>
               </w:rPr>
-              <w:t>5000</w:t>
-            </w:r>
-          </w:p>
-        </w:tc>
-        <w:tc>
-          <w:tcPr>
-            <w:tcW w:w="2310" w:type="auto"/>
-          </w:tcPr>
-          <w:p>
-            <w:pPr>
-              <w:jc w:val="right"/>
-            </w:pPr>
-          </w:p>
-        </w:tc>
-        <w:tc>
-          <w:tcPr>
-            <w:tcW w:w="2310" w:type="auto"/>
-          </w:tcPr>
-          <w:p>
-            <w:pPr>
-              <w:jc w:val="right"/>
-            </w:pPr>
+              <w:t>171.865,00</w:t>
+            </w:r>
           </w:p>
         </w:tc>
       </w:tr>

</xml_diff>

<commit_message>
ho inserito il NewProductCommand
</commit_message>
<xml_diff>
--- a/PapiroMVC/Views/Home/estimate.docx
+++ b/PapiroMVC/Views/Home/estimate.docx
@@ -101,7 +101,7 @@
                 <w:rPr>
                   <w:i/>
                 </w:rPr>
-                <w:t>17/01/2014</w:t>
+                <w:t>25/01/2014</w:t>
               </w:r>
             </w:fldSimple>
           </w:p>
@@ -398,7 +398,7 @@
               <w:rPr>
                 <w:lang w:val="it-IT"/>
               </w:rPr>
-              <w:t>Dibond 2mm vari colori</w:t>
+              <w:t>Supporti rigidi Forex 5mm bianco</w:t>
             </w:r>
             <w:r>
               <w:rPr>
@@ -410,7 +410,7 @@
               <w:rPr>
                 <w:lang w:val="it-IT"/>
               </w:rPr>
-              <w:t>Stampa UV alta qualità</w:t>
+              <w:t>Stampa UV bassa qualità</w:t>
             </w:r>
             <w:r>
               <w:rPr>
@@ -438,7 +438,7 @@
               <w:rPr>
                 <w:lang w:val="it-IT"/>
               </w:rPr>
-              <w:t>100</w:t>
+              <w:t>3</w:t>
             </w:r>
           </w:p>
         </w:tc>
@@ -454,7 +454,7 @@
               <w:rPr>
                 <w:lang w:val="it-IT"/>
               </w:rPr>
-              <w:t>1.718,6500</w:t>
+              <w:t>10,6000</w:t>
             </w:r>
           </w:p>
         </w:tc>
@@ -470,7 +470,7 @@
               <w:rPr>
                 <w:lang w:val="it-IT"/>
               </w:rPr>
-              <w:t>171.865,00</w:t>
+              <w:t>31,80</w:t>
             </w:r>
           </w:p>
         </w:tc>

</xml_diff>